<commit_message>
added def for lab12
</commit_message>
<xml_diff>
--- a/Lab12/Отчёт9.docx
+++ b/Lab12/Отчёт9.docx
@@ -14591,8 +14591,6 @@
           <w:lang w:val="en-US"/>
         </w:rPr>
       </w:pPr>
-      <w:bookmarkStart w:id="0" w:name="_GoBack"/>
-      <w:bookmarkEnd w:id="0"/>
     </w:p>
     <w:p>
       <w:pPr>
@@ -17100,6 +17098,1343 @@
         <w:t>Bank</w:t>
       </w:r>
     </w:p>
+    <w:p>
+      <w:pPr>
+        <w:rPr>
+          <w:lang w:val="en-US"/>
+        </w:rPr>
+      </w:pPr>
+      <w:proofErr w:type="spellStart"/>
+      <w:r>
+        <w:rPr>
+          <w:lang w:val="en-US"/>
+        </w:rPr>
+        <w:lastRenderedPageBreak/>
+        <w:t>person_by_</w:t>
+      </w:r>
+      <w:proofErr w:type="gramStart"/>
+      <w:r>
+        <w:rPr>
+          <w:lang w:val="en-US"/>
+        </w:rPr>
+        <w:t>car</w:t>
+      </w:r>
+      <w:proofErr w:type="spellEnd"/>
+      <w:r>
+        <w:rPr>
+          <w:lang w:val="en-US"/>
+        </w:rPr>
+        <w:t>(</w:t>
+      </w:r>
+      <w:proofErr w:type="gramEnd"/>
+      <w:r>
+        <w:rPr>
+          <w:lang w:val="en-US"/>
+        </w:rPr>
+        <w:t>"Audi", "Violet", Surname, City, Telephone, Bank).</w:t>
+      </w:r>
+    </w:p>
+    <w:tbl>
+      <w:tblPr>
+        <w:tblStyle w:val="a4"/>
+        <w:tblW w:w="11624" w:type="dxa"/>
+        <w:tblInd w:w="-714" w:type="dxa"/>
+        <w:tblLook w:val="04A0" w:firstRow="1" w:lastRow="0" w:firstColumn="1" w:lastColumn="0" w:noHBand="0" w:noVBand="1"/>
+      </w:tblPr>
+      <w:tblGrid>
+        <w:gridCol w:w="499"/>
+        <w:gridCol w:w="3045"/>
+        <w:gridCol w:w="3969"/>
+        <w:gridCol w:w="4111"/>
+      </w:tblGrid>
+      <w:tr>
+        <w:tc>
+          <w:tcPr>
+            <w:tcW w:w="499" w:type="dxa"/>
+          </w:tcPr>
+          <w:p>
+            <w:pPr>
+              <w:jc w:val="center"/>
+            </w:pPr>
+            <w:r>
+              <w:t>Ш</w:t>
+            </w:r>
+          </w:p>
+        </w:tc>
+        <w:tc>
+          <w:tcPr>
+            <w:tcW w:w="3045" w:type="dxa"/>
+          </w:tcPr>
+          <w:p>
+            <w:r>
+              <w:t>Рез. ячейка</w:t>
+            </w:r>
+          </w:p>
+        </w:tc>
+        <w:tc>
+          <w:tcPr>
+            <w:tcW w:w="3969" w:type="dxa"/>
+          </w:tcPr>
+          <w:p>
+            <w:r>
+              <w:t>Раб. поле</w:t>
+            </w:r>
+          </w:p>
+        </w:tc>
+        <w:tc>
+          <w:tcPr>
+            <w:tcW w:w="4111" w:type="dxa"/>
+          </w:tcPr>
+          <w:p>
+            <w:r>
+              <w:t>Стек</w:t>
+            </w:r>
+          </w:p>
+        </w:tc>
+      </w:tr>
+      <w:tr>
+        <w:trPr>
+          <w:trHeight w:val="444"/>
+        </w:trPr>
+        <w:tc>
+          <w:tcPr>
+            <w:tcW w:w="499" w:type="dxa"/>
+          </w:tcPr>
+          <w:p>
+            <w:pPr>
+              <w:jc w:val="center"/>
+            </w:pPr>
+            <w:r>
+              <w:t>0</w:t>
+            </w:r>
+          </w:p>
+        </w:tc>
+        <w:tc>
+          <w:tcPr>
+            <w:tcW w:w="3045" w:type="dxa"/>
+          </w:tcPr>
+          <w:p/>
+        </w:tc>
+        <w:tc>
+          <w:tcPr>
+            <w:tcW w:w="3969" w:type="dxa"/>
+          </w:tcPr>
+          <w:p/>
+        </w:tc>
+        <w:tc>
+          <w:tcPr>
+            <w:tcW w:w="4111" w:type="dxa"/>
+          </w:tcPr>
+          <w:p>
+            <w:pPr>
+              <w:rPr>
+                <w:lang w:val="en-US"/>
+              </w:rPr>
+            </w:pPr>
+            <w:proofErr w:type="spellStart"/>
+            <w:r>
+              <w:rPr>
+                <w:lang w:val="en-US"/>
+              </w:rPr>
+              <w:t>person_by_</w:t>
+            </w:r>
+            <w:proofErr w:type="gramStart"/>
+            <w:r>
+              <w:rPr>
+                <w:lang w:val="en-US"/>
+              </w:rPr>
+              <w:t>car</w:t>
+            </w:r>
+            <w:proofErr w:type="spellEnd"/>
+            <w:r>
+              <w:rPr>
+                <w:lang w:val="en-US"/>
+              </w:rPr>
+              <w:t>(</w:t>
+            </w:r>
+            <w:proofErr w:type="gramEnd"/>
+            <w:r>
+              <w:rPr>
+                <w:lang w:val="en-US"/>
+              </w:rPr>
+              <w:t>"Audi", "Violet", Surname, City, Telephone, Bank)</w:t>
+            </w:r>
+            <w:r>
+              <w:rPr>
+                <w:lang w:val="en-US"/>
+              </w:rPr>
+              <w:t xml:space="preserve"> = </w:t>
+            </w:r>
+            <w:proofErr w:type="spellStart"/>
+            <w:r>
+              <w:rPr>
+                <w:lang w:val="en-US"/>
+              </w:rPr>
+              <w:t>person_by_car</w:t>
+            </w:r>
+            <w:proofErr w:type="spellEnd"/>
+            <w:r>
+              <w:rPr>
+                <w:lang w:val="en-US"/>
+              </w:rPr>
+              <w:t>(Br, Col, S, City, T, Bank)</w:t>
+            </w:r>
+          </w:p>
+        </w:tc>
+      </w:tr>
+      <w:tr>
+        <w:tc>
+          <w:tcPr>
+            <w:tcW w:w="499" w:type="dxa"/>
+          </w:tcPr>
+          <w:p>
+            <w:pPr>
+              <w:jc w:val="center"/>
+            </w:pPr>
+            <w:r>
+              <w:t>1</w:t>
+            </w:r>
+          </w:p>
+        </w:tc>
+        <w:tc>
+          <w:tcPr>
+            <w:tcW w:w="3045" w:type="dxa"/>
+          </w:tcPr>
+          <w:p>
+            <w:pPr>
+              <w:rPr>
+                <w:lang w:val="en-US"/>
+              </w:rPr>
+            </w:pPr>
+            <w:r>
+              <w:rPr>
+                <w:lang w:val="en-US"/>
+              </w:rPr>
+              <w:t xml:space="preserve">Br = </w:t>
+            </w:r>
+            <w:r>
+              <w:rPr>
+                <w:lang w:val="en-US"/>
+              </w:rPr>
+              <w:t>"Audi"</w:t>
+            </w:r>
+            <w:r>
+              <w:rPr>
+                <w:lang w:val="en-US"/>
+              </w:rPr>
+              <w:t xml:space="preserve">, Col = </w:t>
+            </w:r>
+            <w:r>
+              <w:rPr>
+                <w:lang w:val="en-US"/>
+              </w:rPr>
+              <w:t>"Violet"</w:t>
+            </w:r>
+            <w:r>
+              <w:rPr>
+                <w:lang w:val="en-US"/>
+              </w:rPr>
+              <w:t xml:space="preserve">, S = </w:t>
+            </w:r>
+            <w:r>
+              <w:rPr>
+                <w:lang w:val="en-US"/>
+              </w:rPr>
+              <w:t>Surname</w:t>
+            </w:r>
+            <w:r>
+              <w:rPr>
+                <w:lang w:val="en-US"/>
+              </w:rPr>
+              <w:t>, City = City, T = Telephone, Bank = Bank</w:t>
+            </w:r>
+          </w:p>
+        </w:tc>
+        <w:tc>
+          <w:tcPr>
+            <w:tcW w:w="3969" w:type="dxa"/>
+          </w:tcPr>
+          <w:p>
+            <w:pPr>
+              <w:rPr>
+                <w:lang w:val="en-US"/>
+              </w:rPr>
+            </w:pPr>
+            <w:proofErr w:type="spellStart"/>
+            <w:r>
+              <w:rPr>
+                <w:lang w:val="en-US"/>
+              </w:rPr>
+              <w:t>person_by_</w:t>
+            </w:r>
+            <w:proofErr w:type="gramStart"/>
+            <w:r>
+              <w:rPr>
+                <w:lang w:val="en-US"/>
+              </w:rPr>
+              <w:t>car</w:t>
+            </w:r>
+            <w:proofErr w:type="spellEnd"/>
+            <w:r>
+              <w:rPr>
+                <w:lang w:val="en-US"/>
+              </w:rPr>
+              <w:t>(</w:t>
+            </w:r>
+            <w:proofErr w:type="gramEnd"/>
+            <w:r>
+              <w:rPr>
+                <w:lang w:val="en-US"/>
+              </w:rPr>
+              <w:t>"Audi", "Violet", Surname, City, Telephone, Bank)</w:t>
+            </w:r>
+            <w:r>
+              <w:rPr>
+                <w:lang w:val="en-US"/>
+              </w:rPr>
+              <w:t xml:space="preserve"> = </w:t>
+            </w:r>
+            <w:proofErr w:type="spellStart"/>
+            <w:r>
+              <w:rPr>
+                <w:lang w:val="en-US"/>
+              </w:rPr>
+              <w:t>person_by_car</w:t>
+            </w:r>
+            <w:proofErr w:type="spellEnd"/>
+            <w:r>
+              <w:rPr>
+                <w:lang w:val="en-US"/>
+              </w:rPr>
+              <w:t>(Br, Col, S, City, T, Bank)</w:t>
+            </w:r>
+          </w:p>
+        </w:tc>
+        <w:tc>
+          <w:tcPr>
+            <w:tcW w:w="4111" w:type="dxa"/>
+          </w:tcPr>
+          <w:p>
+            <w:pPr>
+              <w:rPr>
+                <w:lang w:val="en-US"/>
+              </w:rPr>
+            </w:pPr>
+            <w:proofErr w:type="gramStart"/>
+            <w:r>
+              <w:rPr>
+                <w:lang w:val="en-US"/>
+              </w:rPr>
+              <w:t>car(</w:t>
+            </w:r>
+            <w:proofErr w:type="gramEnd"/>
+            <w:r>
+              <w:rPr>
+                <w:lang w:val="en-US"/>
+              </w:rPr>
+              <w:t xml:space="preserve">S, Br, Col, _), </w:t>
+            </w:r>
+            <w:proofErr w:type="spellStart"/>
+            <w:r>
+              <w:rPr>
+                <w:lang w:val="en-US"/>
+              </w:rPr>
+              <w:t>tel_sprav</w:t>
+            </w:r>
+            <w:proofErr w:type="spellEnd"/>
+            <w:r>
+              <w:rPr>
+                <w:lang w:val="en-US"/>
+              </w:rPr>
+              <w:t xml:space="preserve">(S, T, </w:t>
+            </w:r>
+            <w:proofErr w:type="spellStart"/>
+            <w:r>
+              <w:rPr>
+                <w:lang w:val="en-US"/>
+              </w:rPr>
+              <w:t>adr</w:t>
+            </w:r>
+            <w:proofErr w:type="spellEnd"/>
+            <w:r>
+              <w:rPr>
+                <w:lang w:val="en-US"/>
+              </w:rPr>
+              <w:t xml:space="preserve">(City, _, _, _)), </w:t>
+            </w:r>
+            <w:proofErr w:type="spellStart"/>
+            <w:r>
+              <w:rPr>
+                <w:lang w:val="en-US"/>
+              </w:rPr>
+              <w:t>bank_depositor</w:t>
+            </w:r>
+            <w:proofErr w:type="spellEnd"/>
+            <w:r>
+              <w:rPr>
+                <w:lang w:val="en-US"/>
+              </w:rPr>
+              <w:t>(S, Bank, _, _</w:t>
+            </w:r>
+            <w:r>
+              <w:rPr>
+                <w:lang w:val="en-US"/>
+              </w:rPr>
+              <w:t>)</w:t>
+            </w:r>
+          </w:p>
+        </w:tc>
+      </w:tr>
+      <w:tr>
+        <w:tc>
+          <w:tcPr>
+            <w:tcW w:w="499" w:type="dxa"/>
+          </w:tcPr>
+          <w:p>
+            <w:pPr>
+              <w:jc w:val="center"/>
+            </w:pPr>
+            <w:r>
+              <w:t>2</w:t>
+            </w:r>
+          </w:p>
+        </w:tc>
+        <w:tc>
+          <w:tcPr>
+            <w:tcW w:w="3045" w:type="dxa"/>
+          </w:tcPr>
+          <w:p>
+            <w:pPr>
+              <w:rPr>
+                <w:lang w:val="en-US"/>
+              </w:rPr>
+            </w:pPr>
+          </w:p>
+        </w:tc>
+        <w:tc>
+          <w:tcPr>
+            <w:tcW w:w="3969" w:type="dxa"/>
+          </w:tcPr>
+          <w:p>
+            <w:pPr>
+              <w:rPr>
+                <w:lang w:val="en-US"/>
+              </w:rPr>
+            </w:pPr>
+            <w:proofErr w:type="gramStart"/>
+            <w:r>
+              <w:rPr>
+                <w:lang w:val="en-US"/>
+              </w:rPr>
+              <w:t>car(</w:t>
+            </w:r>
+            <w:proofErr w:type="gramEnd"/>
+            <w:r>
+              <w:rPr>
+                <w:lang w:val="en-US"/>
+              </w:rPr>
+              <w:t xml:space="preserve">S, </w:t>
+            </w:r>
+            <w:r>
+              <w:rPr>
+                <w:lang w:val="en-US"/>
+              </w:rPr>
+              <w:t>"Audi"</w:t>
+            </w:r>
+            <w:r>
+              <w:rPr>
+                <w:lang w:val="en-US"/>
+              </w:rPr>
+              <w:t xml:space="preserve">, </w:t>
+            </w:r>
+            <w:r>
+              <w:rPr>
+                <w:lang w:val="en-US"/>
+              </w:rPr>
+              <w:t>"Violet"</w:t>
+            </w:r>
+            <w:r>
+              <w:rPr>
+                <w:lang w:val="en-US"/>
+              </w:rPr>
+              <w:t>, _)</w:t>
+            </w:r>
+          </w:p>
+        </w:tc>
+        <w:tc>
+          <w:tcPr>
+            <w:tcW w:w="4111" w:type="dxa"/>
+          </w:tcPr>
+          <w:p>
+            <w:pPr>
+              <w:rPr>
+                <w:lang w:val="en-US"/>
+              </w:rPr>
+            </w:pPr>
+            <w:proofErr w:type="spellStart"/>
+            <w:r>
+              <w:rPr>
+                <w:lang w:val="en-US"/>
+              </w:rPr>
+              <w:t>tel_</w:t>
+            </w:r>
+            <w:proofErr w:type="gramStart"/>
+            <w:r>
+              <w:rPr>
+                <w:lang w:val="en-US"/>
+              </w:rPr>
+              <w:t>sprav</w:t>
+            </w:r>
+            <w:proofErr w:type="spellEnd"/>
+            <w:r>
+              <w:rPr>
+                <w:lang w:val="en-US"/>
+              </w:rPr>
+              <w:t>(</w:t>
+            </w:r>
+            <w:proofErr w:type="gramEnd"/>
+            <w:r>
+              <w:rPr>
+                <w:lang w:val="en-US"/>
+              </w:rPr>
+              <w:t xml:space="preserve">S, T, </w:t>
+            </w:r>
+            <w:proofErr w:type="spellStart"/>
+            <w:r>
+              <w:rPr>
+                <w:lang w:val="en-US"/>
+              </w:rPr>
+              <w:t>adr</w:t>
+            </w:r>
+            <w:proofErr w:type="spellEnd"/>
+            <w:r>
+              <w:rPr>
+                <w:lang w:val="en-US"/>
+              </w:rPr>
+              <w:t xml:space="preserve">(City, _, _, _)), </w:t>
+            </w:r>
+            <w:proofErr w:type="spellStart"/>
+            <w:r>
+              <w:rPr>
+                <w:lang w:val="en-US"/>
+              </w:rPr>
+              <w:t>bank_depositor</w:t>
+            </w:r>
+            <w:proofErr w:type="spellEnd"/>
+            <w:r>
+              <w:rPr>
+                <w:lang w:val="en-US"/>
+              </w:rPr>
+              <w:t>(S, Bank, _, _</w:t>
+            </w:r>
+            <w:r>
+              <w:rPr>
+                <w:lang w:val="en-US"/>
+              </w:rPr>
+              <w:t>)</w:t>
+            </w:r>
+          </w:p>
+        </w:tc>
+      </w:tr>
+      <w:tr>
+        <w:tc>
+          <w:tcPr>
+            <w:tcW w:w="499" w:type="dxa"/>
+          </w:tcPr>
+          <w:p>
+            <w:pPr>
+              <w:jc w:val="center"/>
+            </w:pPr>
+            <w:r>
+              <w:t>3</w:t>
+            </w:r>
+          </w:p>
+        </w:tc>
+        <w:tc>
+          <w:tcPr>
+            <w:tcW w:w="3045" w:type="dxa"/>
+          </w:tcPr>
+          <w:p>
+            <w:pPr>
+              <w:rPr>
+                <w:lang w:val="en-US"/>
+              </w:rPr>
+            </w:pPr>
+          </w:p>
+        </w:tc>
+        <w:tc>
+          <w:tcPr>
+            <w:tcW w:w="3969" w:type="dxa"/>
+          </w:tcPr>
+          <w:p>
+            <w:pPr>
+              <w:rPr>
+                <w:lang w:val="en-US"/>
+              </w:rPr>
+            </w:pPr>
+          </w:p>
+        </w:tc>
+        <w:tc>
+          <w:tcPr>
+            <w:tcW w:w="4111" w:type="dxa"/>
+          </w:tcPr>
+          <w:p>
+            <w:pPr>
+              <w:rPr>
+                <w:lang w:val="en-US"/>
+              </w:rPr>
+            </w:pPr>
+          </w:p>
+        </w:tc>
+      </w:tr>
+      <w:tr>
+        <w:tc>
+          <w:tcPr>
+            <w:tcW w:w="499" w:type="dxa"/>
+          </w:tcPr>
+          <w:p>
+            <w:pPr>
+              <w:jc w:val="center"/>
+            </w:pPr>
+            <w:r>
+              <w:t>4</w:t>
+            </w:r>
+          </w:p>
+        </w:tc>
+        <w:tc>
+          <w:tcPr>
+            <w:tcW w:w="3045" w:type="dxa"/>
+          </w:tcPr>
+          <w:p>
+            <w:pPr>
+              <w:rPr>
+                <w:lang w:val="en-US"/>
+              </w:rPr>
+            </w:pPr>
+          </w:p>
+        </w:tc>
+        <w:tc>
+          <w:tcPr>
+            <w:tcW w:w="3969" w:type="dxa"/>
+          </w:tcPr>
+          <w:p>
+            <w:pPr>
+              <w:rPr>
+                <w:lang w:val="en-US"/>
+              </w:rPr>
+            </w:pPr>
+          </w:p>
+        </w:tc>
+        <w:tc>
+          <w:tcPr>
+            <w:tcW w:w="4111" w:type="dxa"/>
+          </w:tcPr>
+          <w:p>
+            <w:pPr>
+              <w:rPr>
+                <w:lang w:val="en-US"/>
+              </w:rPr>
+            </w:pPr>
+          </w:p>
+        </w:tc>
+      </w:tr>
+      <w:tr>
+        <w:tc>
+          <w:tcPr>
+            <w:tcW w:w="499" w:type="dxa"/>
+          </w:tcPr>
+          <w:p>
+            <w:pPr>
+              <w:jc w:val="center"/>
+            </w:pPr>
+            <w:r>
+              <w:t>5</w:t>
+            </w:r>
+          </w:p>
+        </w:tc>
+        <w:tc>
+          <w:tcPr>
+            <w:tcW w:w="3045" w:type="dxa"/>
+          </w:tcPr>
+          <w:p>
+            <w:pPr>
+              <w:rPr>
+                <w:lang w:val="en-US"/>
+              </w:rPr>
+            </w:pPr>
+          </w:p>
+        </w:tc>
+        <w:tc>
+          <w:tcPr>
+            <w:tcW w:w="3969" w:type="dxa"/>
+          </w:tcPr>
+          <w:p>
+            <w:pPr>
+              <w:rPr>
+                <w:lang w:val="en-US"/>
+              </w:rPr>
+            </w:pPr>
+          </w:p>
+        </w:tc>
+        <w:tc>
+          <w:tcPr>
+            <w:tcW w:w="4111" w:type="dxa"/>
+          </w:tcPr>
+          <w:p>
+            <w:pPr>
+              <w:rPr>
+                <w:lang w:val="en-US"/>
+              </w:rPr>
+            </w:pPr>
+          </w:p>
+        </w:tc>
+      </w:tr>
+      <w:tr>
+        <w:tc>
+          <w:tcPr>
+            <w:tcW w:w="499" w:type="dxa"/>
+          </w:tcPr>
+          <w:p>
+            <w:pPr>
+              <w:jc w:val="center"/>
+            </w:pPr>
+            <w:r>
+              <w:t>6</w:t>
+            </w:r>
+          </w:p>
+        </w:tc>
+        <w:tc>
+          <w:tcPr>
+            <w:tcW w:w="3045" w:type="dxa"/>
+          </w:tcPr>
+          <w:p>
+            <w:pPr>
+              <w:rPr>
+                <w:lang w:val="en-US"/>
+              </w:rPr>
+            </w:pPr>
+          </w:p>
+        </w:tc>
+        <w:tc>
+          <w:tcPr>
+            <w:tcW w:w="3969" w:type="dxa"/>
+          </w:tcPr>
+          <w:p>
+            <w:pPr>
+              <w:rPr>
+                <w:lang w:val="en-US"/>
+              </w:rPr>
+            </w:pPr>
+          </w:p>
+        </w:tc>
+        <w:tc>
+          <w:tcPr>
+            <w:tcW w:w="4111" w:type="dxa"/>
+          </w:tcPr>
+          <w:p>
+            <w:pPr>
+              <w:rPr>
+                <w:lang w:val="en-US"/>
+              </w:rPr>
+            </w:pPr>
+          </w:p>
+        </w:tc>
+      </w:tr>
+    </w:tbl>
+    <w:p>
+      <w:pPr>
+        <w:rPr>
+          <w:b/>
+          <w:bCs/>
+        </w:rPr>
+      </w:pPr>
+      <w:r>
+        <w:rPr>
+          <w:b/>
+          <w:bCs/>
+        </w:rPr>
+        <w:t>В своём уме – думает только правду.</w:t>
+      </w:r>
+    </w:p>
+    <w:p>
+      <w:pPr>
+        <w:rPr>
+          <w:b/>
+          <w:bCs/>
+        </w:rPr>
+      </w:pPr>
+      <w:r>
+        <w:rPr>
+          <w:b/>
+          <w:bCs/>
+        </w:rPr>
+        <w:t>Не в своём уме – думает только ложь.</w:t>
+      </w:r>
+    </w:p>
+    <w:p>
+      <w:r>
+        <w:rPr>
+          <w:b/>
+          <w:bCs/>
+        </w:rPr>
+        <w:t xml:space="preserve">Король думает, что королева думает, что </w:t>
+      </w:r>
+      <w:r>
+        <w:rPr>
+          <w:b/>
+          <w:bCs/>
+        </w:rPr>
+        <w:t>король</w:t>
+      </w:r>
+      <w:r>
+        <w:rPr>
+          <w:b/>
+          <w:bCs/>
+        </w:rPr>
+        <w:t xml:space="preserve"> не в своем уме.</w:t>
+      </w:r>
+    </w:p>
+    <w:tbl>
+      <w:tblPr>
+        <w:tblStyle w:val="a4"/>
+        <w:tblW w:w="0" w:type="auto"/>
+        <w:tblLook w:val="04A0" w:firstRow="1" w:lastRow="0" w:firstColumn="1" w:lastColumn="0" w:noHBand="0" w:noVBand="1"/>
+      </w:tblPr>
+      <w:tblGrid>
+        <w:gridCol w:w="3398"/>
+        <w:gridCol w:w="3398"/>
+        <w:gridCol w:w="3398"/>
+      </w:tblGrid>
+      <w:tr>
+        <w:tc>
+          <w:tcPr>
+            <w:tcW w:w="3398" w:type="dxa"/>
+          </w:tcPr>
+          <w:p>
+            <w:pPr>
+              <w:jc w:val="center"/>
+              <w:rPr>
+                <w:b/>
+              </w:rPr>
+            </w:pPr>
+            <w:r>
+              <w:rPr>
+                <w:b/>
+              </w:rPr>
+              <w:t>Король</w:t>
+            </w:r>
+          </w:p>
+        </w:tc>
+        <w:tc>
+          <w:tcPr>
+            <w:tcW w:w="3398" w:type="dxa"/>
+          </w:tcPr>
+          <w:p>
+            <w:pPr>
+              <w:jc w:val="center"/>
+              <w:rPr>
+                <w:b/>
+              </w:rPr>
+            </w:pPr>
+            <w:r>
+              <w:rPr>
+                <w:b/>
+              </w:rPr>
+              <w:t>Королева</w:t>
+            </w:r>
+          </w:p>
+        </w:tc>
+        <w:tc>
+          <w:tcPr>
+            <w:tcW w:w="3398" w:type="dxa"/>
+          </w:tcPr>
+          <w:p>
+            <w:pPr>
+              <w:jc w:val="center"/>
+              <w:rPr>
+                <w:b/>
+              </w:rPr>
+            </w:pPr>
+            <w:r>
+              <w:rPr>
+                <w:b/>
+              </w:rPr>
+              <w:t>Возможно ли?</w:t>
+            </w:r>
+          </w:p>
+        </w:tc>
+      </w:tr>
+      <w:tr>
+        <w:tc>
+          <w:tcPr>
+            <w:tcW w:w="3398" w:type="dxa"/>
+          </w:tcPr>
+          <w:p>
+            <w:r>
+              <w:t xml:space="preserve">В своём уме </w:t>
+            </w:r>
+            <w:proofErr w:type="gramStart"/>
+            <w:r>
+              <w:t xml:space="preserve">= </w:t>
+            </w:r>
+            <w:r>
+              <w:t>&gt;</w:t>
+            </w:r>
+            <w:proofErr w:type="gramEnd"/>
+            <w:r>
+              <w:rPr>
+                <w:b/>
+                <w:bCs/>
+              </w:rPr>
+              <w:t xml:space="preserve"> </w:t>
+            </w:r>
+            <w:r>
+              <w:rPr>
+                <w:b/>
+                <w:bCs/>
+              </w:rPr>
+              <w:t>королева думает, что к</w:t>
+            </w:r>
+            <w:bookmarkStart w:id="0" w:name="_GoBack"/>
+            <w:bookmarkEnd w:id="0"/>
+            <w:r>
+              <w:rPr>
+                <w:b/>
+                <w:bCs/>
+              </w:rPr>
+              <w:t xml:space="preserve">ороль </w:t>
+            </w:r>
+            <w:r>
+              <w:rPr>
+                <w:b/>
+                <w:bCs/>
+              </w:rPr>
+              <w:t>НЕ</w:t>
+            </w:r>
+            <w:r>
+              <w:rPr>
+                <w:b/>
+                <w:bCs/>
+              </w:rPr>
+              <w:t xml:space="preserve"> в своем уме</w:t>
+            </w:r>
+            <w:r>
+              <w:rPr>
+                <w:b/>
+                <w:bCs/>
+              </w:rPr>
+              <w:t xml:space="preserve"> = </w:t>
+            </w:r>
+            <w:r>
+              <w:rPr>
+                <w:b/>
+                <w:bCs/>
+              </w:rPr>
+              <w:t>правда</w:t>
+            </w:r>
+          </w:p>
+        </w:tc>
+        <w:tc>
+          <w:tcPr>
+            <w:tcW w:w="3398" w:type="dxa"/>
+          </w:tcPr>
+          <w:p>
+            <w:r>
+              <w:t xml:space="preserve">В своём уме = </w:t>
+            </w:r>
+            <w:proofErr w:type="gramStart"/>
+            <w:r>
+              <w:t>не  логично</w:t>
+            </w:r>
+            <w:proofErr w:type="gramEnd"/>
+            <w:r>
+              <w:t xml:space="preserve"> т.к. </w:t>
+            </w:r>
+            <w:r>
+              <w:rPr>
+                <w:b/>
+                <w:bCs/>
+              </w:rPr>
+              <w:t xml:space="preserve">думает, что король </w:t>
+            </w:r>
+            <w:r>
+              <w:rPr>
+                <w:b/>
+                <w:bCs/>
+              </w:rPr>
+              <w:t>НЕ</w:t>
+            </w:r>
+            <w:r>
+              <w:rPr>
+                <w:b/>
+                <w:bCs/>
+              </w:rPr>
+              <w:t xml:space="preserve"> в своем уме</w:t>
+            </w:r>
+            <w:r>
+              <w:rPr>
+                <w:b/>
+                <w:bCs/>
+              </w:rPr>
+              <w:t xml:space="preserve"> а он в своём уме</w:t>
+            </w:r>
+          </w:p>
+        </w:tc>
+        <w:tc>
+          <w:tcPr>
+            <w:tcW w:w="3398" w:type="dxa"/>
+          </w:tcPr>
+          <w:p>
+            <w:r>
+              <w:t>Нет</w:t>
+            </w:r>
+          </w:p>
+        </w:tc>
+      </w:tr>
+      <w:tr>
+        <w:tc>
+          <w:tcPr>
+            <w:tcW w:w="3398" w:type="dxa"/>
+          </w:tcPr>
+          <w:p>
+            <w:r>
+              <w:t>В своём уме</w:t>
+            </w:r>
+            <w:r>
+              <w:t xml:space="preserve"> </w:t>
+            </w:r>
+            <w:proofErr w:type="gramStart"/>
+            <w:r>
+              <w:t xml:space="preserve">= </w:t>
+            </w:r>
+            <w:r>
+              <w:t>&gt;</w:t>
+            </w:r>
+            <w:proofErr w:type="gramEnd"/>
+            <w:r>
+              <w:rPr>
+                <w:b/>
+                <w:bCs/>
+              </w:rPr>
+              <w:t xml:space="preserve"> королева думает, что король </w:t>
+            </w:r>
+            <w:r>
+              <w:rPr>
+                <w:b/>
+                <w:bCs/>
+              </w:rPr>
+              <w:t>НЕ</w:t>
+            </w:r>
+            <w:r>
+              <w:rPr>
+                <w:b/>
+                <w:bCs/>
+              </w:rPr>
+              <w:t xml:space="preserve"> в своем уме</w:t>
+            </w:r>
+            <w:r>
+              <w:rPr>
+                <w:b/>
+                <w:bCs/>
+              </w:rPr>
+              <w:t xml:space="preserve"> = </w:t>
+            </w:r>
+            <w:r>
+              <w:rPr>
+                <w:b/>
+                <w:bCs/>
+              </w:rPr>
+              <w:t>правда</w:t>
+            </w:r>
+          </w:p>
+        </w:tc>
+        <w:tc>
+          <w:tcPr>
+            <w:tcW w:w="3398" w:type="dxa"/>
+          </w:tcPr>
+          <w:p>
+            <w:r>
+              <w:t xml:space="preserve">Не в своём уме = логично, потому что </w:t>
+            </w:r>
+            <w:proofErr w:type="gramStart"/>
+            <w:r>
+              <w:t>король В</w:t>
+            </w:r>
+            <w:proofErr w:type="gramEnd"/>
+            <w:r>
+              <w:t xml:space="preserve"> своём уме</w:t>
+            </w:r>
+          </w:p>
+        </w:tc>
+        <w:tc>
+          <w:tcPr>
+            <w:tcW w:w="3398" w:type="dxa"/>
+          </w:tcPr>
+          <w:p>
+            <w:r>
+              <w:t>Да</w:t>
+            </w:r>
+          </w:p>
+        </w:tc>
+      </w:tr>
+      <w:tr>
+        <w:tc>
+          <w:tcPr>
+            <w:tcW w:w="3398" w:type="dxa"/>
+          </w:tcPr>
+          <w:p>
+            <w:r>
+              <w:t>Не в своём уме</w:t>
+            </w:r>
+            <w:r>
+              <w:t xml:space="preserve"> =&gt; </w:t>
+            </w:r>
+            <w:r>
+              <w:rPr>
+                <w:b/>
+                <w:bCs/>
+              </w:rPr>
+              <w:t xml:space="preserve">королева думает, что </w:t>
+            </w:r>
+            <w:proofErr w:type="gramStart"/>
+            <w:r>
+              <w:rPr>
+                <w:b/>
+                <w:bCs/>
+              </w:rPr>
+              <w:t xml:space="preserve">король </w:t>
+            </w:r>
+            <w:r>
+              <w:rPr>
+                <w:b/>
+                <w:bCs/>
+              </w:rPr>
+              <w:t>В</w:t>
+            </w:r>
+            <w:proofErr w:type="gramEnd"/>
+            <w:r>
+              <w:rPr>
+                <w:b/>
+                <w:bCs/>
+              </w:rPr>
+              <w:t xml:space="preserve"> сво</w:t>
+            </w:r>
+            <w:r>
+              <w:rPr>
+                <w:b/>
+                <w:bCs/>
+              </w:rPr>
+              <w:t>ё</w:t>
+            </w:r>
+            <w:r>
+              <w:rPr>
+                <w:b/>
+                <w:bCs/>
+              </w:rPr>
+              <w:t>м уме.</w:t>
+            </w:r>
+          </w:p>
+        </w:tc>
+        <w:tc>
+          <w:tcPr>
+            <w:tcW w:w="3398" w:type="dxa"/>
+          </w:tcPr>
+          <w:p>
+            <w:r>
+              <w:t>В своём уме</w:t>
+            </w:r>
+            <w:r>
+              <w:t xml:space="preserve"> =</w:t>
+            </w:r>
+            <w:r>
+              <w:t xml:space="preserve">&gt; </w:t>
+            </w:r>
+            <w:proofErr w:type="gramStart"/>
+            <w:r>
+              <w:rPr>
+                <w:b/>
+                <w:bCs/>
+              </w:rPr>
+              <w:t xml:space="preserve">король </w:t>
+            </w:r>
+            <w:r>
+              <w:rPr>
+                <w:b/>
+                <w:bCs/>
+              </w:rPr>
+              <w:t>В</w:t>
+            </w:r>
+            <w:proofErr w:type="gramEnd"/>
+            <w:r>
+              <w:rPr>
+                <w:b/>
+                <w:bCs/>
+              </w:rPr>
+              <w:t xml:space="preserve"> своём уме</w:t>
+            </w:r>
+            <w:r>
+              <w:rPr>
+                <w:b/>
+                <w:bCs/>
+              </w:rPr>
+              <w:t xml:space="preserve"> =&gt; </w:t>
+            </w:r>
+            <w:r>
+              <w:rPr>
+                <w:b/>
+                <w:bCs/>
+              </w:rPr>
+              <w:t>правда =</w:t>
+            </w:r>
+            <w:r>
+              <w:rPr>
+                <w:b/>
+                <w:bCs/>
+              </w:rPr>
+              <w:t xml:space="preserve">&gt; </w:t>
+            </w:r>
+            <w:r>
+              <w:rPr>
+                <w:b/>
+                <w:bCs/>
+              </w:rPr>
+              <w:t>не может быть</w:t>
+            </w:r>
+          </w:p>
+        </w:tc>
+        <w:tc>
+          <w:tcPr>
+            <w:tcW w:w="3398" w:type="dxa"/>
+          </w:tcPr>
+          <w:p>
+            <w:r>
+              <w:t>Нет</w:t>
+            </w:r>
+          </w:p>
+        </w:tc>
+      </w:tr>
+      <w:tr>
+        <w:tc>
+          <w:tcPr>
+            <w:tcW w:w="3398" w:type="dxa"/>
+          </w:tcPr>
+          <w:p>
+            <w:r>
+              <w:t xml:space="preserve">Не в своём уме =&gt; </w:t>
+            </w:r>
+            <w:r>
+              <w:rPr>
+                <w:b/>
+                <w:bCs/>
+              </w:rPr>
+              <w:t xml:space="preserve">королева думает, что </w:t>
+            </w:r>
+            <w:proofErr w:type="gramStart"/>
+            <w:r>
+              <w:rPr>
+                <w:b/>
+                <w:bCs/>
+              </w:rPr>
+              <w:t xml:space="preserve">король </w:t>
+            </w:r>
+            <w:r>
+              <w:rPr>
+                <w:b/>
+                <w:bCs/>
+              </w:rPr>
+              <w:t>В</w:t>
+            </w:r>
+            <w:proofErr w:type="gramEnd"/>
+            <w:r>
+              <w:rPr>
+                <w:b/>
+                <w:bCs/>
+              </w:rPr>
+              <w:t xml:space="preserve"> своем уме.</w:t>
+            </w:r>
+          </w:p>
+        </w:tc>
+        <w:tc>
+          <w:tcPr>
+            <w:tcW w:w="3398" w:type="dxa"/>
+          </w:tcPr>
+          <w:p>
+            <w:r>
+              <w:t>Не в своём уме</w:t>
+            </w:r>
+            <w:r>
+              <w:t xml:space="preserve"> </w:t>
+            </w:r>
+            <w:r>
+              <w:t>=</w:t>
+            </w:r>
+            <w:r>
+              <w:t xml:space="preserve">&gt; </w:t>
+            </w:r>
+            <w:r>
+              <w:rPr>
+                <w:b/>
+                <w:bCs/>
+              </w:rPr>
+              <w:t xml:space="preserve">король </w:t>
+            </w:r>
+            <w:r>
+              <w:rPr>
+                <w:b/>
+                <w:bCs/>
+              </w:rPr>
+              <w:t xml:space="preserve">НЕ </w:t>
+            </w:r>
+            <w:r>
+              <w:rPr>
+                <w:b/>
+                <w:bCs/>
+              </w:rPr>
+              <w:t>в своём уме</w:t>
+            </w:r>
+            <w:r>
+              <w:rPr>
+                <w:b/>
+                <w:bCs/>
+              </w:rPr>
+              <w:t xml:space="preserve"> = </w:t>
+            </w:r>
+            <w:proofErr w:type="gramStart"/>
+            <w:r>
+              <w:rPr>
+                <w:b/>
+                <w:bCs/>
+              </w:rPr>
+              <w:t>правда</w:t>
+            </w:r>
+            <w:proofErr w:type="gramEnd"/>
+            <w:r>
+              <w:rPr>
+                <w:b/>
+                <w:bCs/>
+              </w:rPr>
+              <w:t xml:space="preserve"> что логично</w:t>
+            </w:r>
+          </w:p>
+        </w:tc>
+        <w:tc>
+          <w:tcPr>
+            <w:tcW w:w="3398" w:type="dxa"/>
+          </w:tcPr>
+          <w:p>
+            <w:pPr>
+              <w:rPr>
+                <w:lang w:val="en-US"/>
+              </w:rPr>
+            </w:pPr>
+            <w:r>
+              <w:t>Да</w:t>
+            </w:r>
+          </w:p>
+        </w:tc>
+      </w:tr>
+    </w:tbl>
+    <w:p/>
     <w:sectPr>
       <w:pgSz w:w="11906" w:h="16838"/>
       <w:pgMar w:top="567" w:right="851" w:bottom="567" w:left="851" w:header="709" w:footer="709" w:gutter="0"/>
@@ -18170,4 +19505,16 @@
     </a:ext>
   </a:extLst>
 </a:theme>
+</file>
+
+<file path=customXml/item1.xml><?xml version="1.0" encoding="utf-8"?>
+<b:Sources xmlns:b="http://schemas.openxmlformats.org/officeDocument/2006/bibliography" xmlns="http://schemas.openxmlformats.org/officeDocument/2006/bibliography" SelectedStyle="\APASixthEditionOfficeOnline.xsl" StyleName="APA" Version="6"/>
+</file>
+
+<file path=customXml/itemProps1.xml><?xml version="1.0" encoding="utf-8"?>
+<ds:datastoreItem xmlns:ds="http://schemas.openxmlformats.org/officeDocument/2006/customXml" ds:itemID="{BA46ACFD-BE80-4834-9ABA-3A42BAF26014}">
+  <ds:schemaRefs>
+    <ds:schemaRef ds:uri="http://schemas.openxmlformats.org/officeDocument/2006/bibliography"/>
+  </ds:schemaRefs>
+</ds:datastoreItem>
 </file>
</xml_diff>